<commit_message>
Added explanation at top
</commit_message>
<xml_diff>
--- a/WeeklyReportTemplate/Weekly_Report_Template_MS_Word.docx
+++ b/WeeklyReportTemplate/Weekly_Report_Template_MS_Word.docx
@@ -2,6 +2,49 @@
 <file path=word/document.xml><?xml version="1.0" encoding="utf-8"?>
 <w:document xmlns:wpc="http://schemas.microsoft.com/office/word/2010/wordprocessingCanvas" xmlns:mo="http://schemas.microsoft.com/office/mac/office/2008/main" xmlns:mc="http://schemas.openxmlformats.org/markup-compatibility/2006" xmlns:mv="urn:schemas-microsoft-com:mac:vml" xmlns:o="urn:schemas-microsoft-com:office:office" xmlns:r="http://schemas.openxmlformats.org/officeDocument/2006/relationships" xmlns:m="http://schemas.openxmlformats.org/officeDocument/2006/math" xmlns:v="urn:schemas-microsoft-com:vml" xmlns:wp14="http://schemas.microsoft.com/office/word/2010/wordprocessingDrawing" xmlns:wp="http://schemas.openxmlformats.org/drawingml/2006/wordprocessingDrawing" xmlns:w10="urn:schemas-microsoft-com:office:word" xmlns:w="http://schemas.openxmlformats.org/wordprocessingml/2006/main" xmlns:w14="http://schemas.microsoft.com/office/word/2010/wordml" xmlns:wpg="http://schemas.microsoft.com/office/word/2010/wordprocessingGroup" xmlns:wpi="http://schemas.microsoft.com/office/word/2010/wordprocessingInk" xmlns:wne="http://schemas.microsoft.com/office/word/2006/wordml" xmlns:wps="http://schemas.microsoft.com/office/word/2010/wordprocessingShape" mc:Ignorable="w14 wp14">
   <w:body>
+    <w:p>
+      <w:pPr>
+        <w:widowControl w:val="0"/>
+        <w:autoSpaceDE w:val="0"/>
+        <w:autoSpaceDN w:val="0"/>
+        <w:adjustRightInd w:val="0"/>
+        <w:rPr>
+          <w:rFonts w:ascii="Times New Roman" w:hAnsi="Times New Roman" w:cs="Times New Roman"/>
+          <w:color w:val="000000"/>
+          <w:sz w:val="16"/>
+          <w:szCs w:val="16"/>
+        </w:rPr>
+      </w:pPr>
+      <w:r>
+        <w:rPr>
+          <w:rFonts w:ascii="Times New Roman" w:hAnsi="Times New Roman" w:cs="Times New Roman"/>
+          <w:color w:val="000000"/>
+          <w:sz w:val="16"/>
+          <w:szCs w:val="16"/>
+        </w:rPr>
+        <w:t>Weekly reports are to be emailed to atbecker@uh.edu by 5:00pm on Tuesdays.  The purpose of a weekly rep</w:t>
+      </w:r>
+      <w:r>
+        <w:rPr>
+          <w:rFonts w:ascii="Times New Roman" w:hAnsi="Times New Roman" w:cs="Times New Roman"/>
+          <w:color w:val="000000"/>
+          <w:sz w:val="16"/>
+          <w:szCs w:val="16"/>
+        </w:rPr>
+        <w:t xml:space="preserve">ort is to: </w:t>
+      </w:r>
+      <w:bookmarkStart w:id="0" w:name="_GoBack"/>
+      <w:bookmarkEnd w:id="0"/>
+      <w:r>
+        <w:rPr>
+          <w:rFonts w:ascii="Times New Roman" w:hAnsi="Times New Roman" w:cs="Times New Roman"/>
+          <w:color w:val="000000"/>
+          <w:sz w:val="16"/>
+          <w:szCs w:val="16"/>
+        </w:rPr>
+        <w:t>(1) give you text and images for your papers, thesis, and dissertation, (2) document progress, (3) identify if you are stuck or need resources.</w:t>
+      </w:r>
+    </w:p>
     <w:p>
       <w:pPr>
         <w:widowControl w:val="0"/>
@@ -956,7 +999,6 @@
         <w:szCs w:val="12"/>
       </w:rPr>
     </w:pPr>
-    <w:bookmarkStart w:id="0" w:name="_GoBack"/>
     <w:r>
       <w:rPr>
         <w:sz w:val="12"/>
@@ -975,7 +1017,6 @@
       </w:r>
     </w:hyperlink>
   </w:p>
-  <w:bookmarkEnd w:id="0"/>
 </w:ftr>
 </file>
 

</xml_diff>